<commit_message>
Version 1.10.23 - 15.01.26 09:35:21 Django project changes:
Modified files:
- django definition Farsi.docx"
</commit_message>
<xml_diff>
--- a/django definition Farsi.docx
+++ b/django definition Farsi.docx
@@ -127,9 +127,70 @@
         <w:bidi/>
         <w:rPr>
           <w:rFonts w:cs="Iranian Sans"/>
+          <w:b/>
+          <w:bCs/>
+          <w:rtl/>
           <w:lang w:bidi="fa-IR"/>
         </w:rPr>
       </w:pPr>
+      <w:r>
+        <w:rPr>
+          <w:rFonts w:cs="Iranian Sans" w:hint="cs"/>
+          <w:b/>
+          <w:bCs/>
+          <w:rtl/>
+          <w:lang w:bidi="fa-IR"/>
+        </w:rPr>
+        <w:t>قسمت‌های مهم ، محمد هادی حاجی حسینی قسمت :</w:t>
+      </w:r>
+    </w:p>
+    <w:p>
+      <w:pPr>
+        <w:bidi/>
+        <w:rPr>
+          <w:rFonts w:cs="Iranian Sans" w:hint="cs"/>
+          <w:rtl/>
+          <w:lang w:bidi="fa-IR"/>
+        </w:rPr>
+      </w:pPr>
+      <w:r>
+        <w:rPr>
+          <w:rFonts w:cs="Iranian Sans" w:hint="cs"/>
+          <w:rtl/>
+          <w:lang w:bidi="fa-IR"/>
+        </w:rPr>
+        <w:t xml:space="preserve">قسمت 414 راجع به </w:t>
+      </w:r>
+      <w:r>
+        <w:rPr>
+          <w:rFonts w:cs="Iranian Sans"/>
+          <w:lang w:bidi="fa-IR"/>
+        </w:rPr>
+        <w:t>ListCreateAPIView</w:t>
+      </w:r>
+      <w:r>
+        <w:rPr>
+          <w:rFonts w:cs="Iranian Sans" w:hint="cs"/>
+          <w:rtl/>
+          <w:lang w:bidi="fa-IR"/>
+        </w:rPr>
+        <w:t xml:space="preserve"> مرتبط با قلب تپنده </w:t>
+      </w:r>
+      <w:r>
+        <w:rPr>
+          <w:rFonts w:cs="Iranian Sans"/>
+          <w:lang w:bidi="fa-IR"/>
+        </w:rPr>
+        <w:t>DRF</w:t>
+      </w:r>
+      <w:r>
+        <w:rPr>
+          <w:rFonts w:cs="Iranian Sans" w:hint="cs"/>
+          <w:rtl/>
+          <w:lang w:bidi="fa-IR"/>
+        </w:rPr>
+        <w:t xml:space="preserve"> هستش.</w:t>
+      </w:r>
     </w:p>
     <w:sectPr>
       <w:pgSz w:w="12240" w:h="15840"/>

</xml_diff>